<commit_message>
He modificado el archivo1
</commit_message>
<xml_diff>
--- a/archivo1.docx
+++ b/archivo1.docx
@@ -104,10 +104,263 @@
       </w:r>
       <w:proofErr w:type="spellStart"/>
       <w:r>
-        <w:t>bl</w:t>
-      </w:r>
-      <w:r>
-        <w:t>a</w:t>
+        <w:t>bla</w:t>
+      </w:r>
+      <w:proofErr w:type="spellEnd"/>
+      <w:r>
+        <w:t xml:space="preserve"> </w:t>
+      </w:r>
+      <w:proofErr w:type="spellStart"/>
+      <w:r>
+        <w:t>Bla</w:t>
+      </w:r>
+      <w:proofErr w:type="spellEnd"/>
+      <w:r>
+        <w:t xml:space="preserve"> </w:t>
+      </w:r>
+      <w:proofErr w:type="spellStart"/>
+      <w:r>
+        <w:t>bla</w:t>
+      </w:r>
+      <w:proofErr w:type="spellEnd"/>
+      <w:r>
+        <w:t xml:space="preserve"> </w:t>
+      </w:r>
+      <w:proofErr w:type="spellStart"/>
+      <w:r>
+        <w:t>Bla</w:t>
+      </w:r>
+      <w:proofErr w:type="spellEnd"/>
+      <w:r>
+        <w:t xml:space="preserve"> </w:t>
+      </w:r>
+      <w:proofErr w:type="spellStart"/>
+      <w:r>
+        <w:t>bla</w:t>
+      </w:r>
+      <w:proofErr w:type="spellEnd"/>
+      <w:r>
+        <w:t xml:space="preserve"> </w:t>
+      </w:r>
+      <w:proofErr w:type="spellStart"/>
+      <w:r>
+        <w:t>Bla</w:t>
+      </w:r>
+      <w:proofErr w:type="spellEnd"/>
+      <w:r>
+        <w:t xml:space="preserve"> </w:t>
+      </w:r>
+      <w:proofErr w:type="spellStart"/>
+      <w:r>
+        <w:t>bla</w:t>
+      </w:r>
+      <w:proofErr w:type="spellEnd"/>
+      <w:r>
+        <w:t xml:space="preserve"> </w:t>
+      </w:r>
+      <w:proofErr w:type="spellStart"/>
+      <w:r>
+        <w:t>Bla</w:t>
+      </w:r>
+      <w:proofErr w:type="spellEnd"/>
+      <w:r>
+        <w:t xml:space="preserve"> </w:t>
+      </w:r>
+      <w:proofErr w:type="spellStart"/>
+      <w:r>
+        <w:t>bla</w:t>
+      </w:r>
+      <w:proofErr w:type="spellEnd"/>
+      <w:r>
+        <w:t xml:space="preserve"> </w:t>
+      </w:r>
+      <w:proofErr w:type="spellStart"/>
+      <w:r>
+        <w:t>Bla</w:t>
+      </w:r>
+      <w:proofErr w:type="spellEnd"/>
+      <w:r>
+        <w:t xml:space="preserve"> </w:t>
+      </w:r>
+      <w:proofErr w:type="spellStart"/>
+      <w:r>
+        <w:t>bla</w:t>
+      </w:r>
+      <w:proofErr w:type="spellEnd"/>
+      <w:r>
+        <w:t xml:space="preserve"> </w:t>
+      </w:r>
+      <w:proofErr w:type="spellStart"/>
+      <w:r>
+        <w:t>Bla</w:t>
+      </w:r>
+      <w:proofErr w:type="spellEnd"/>
+      <w:r>
+        <w:t xml:space="preserve"> </w:t>
+      </w:r>
+      <w:proofErr w:type="spellStart"/>
+      <w:r>
+        <w:t>bla</w:t>
+      </w:r>
+      <w:proofErr w:type="spellEnd"/>
+      <w:r>
+        <w:t xml:space="preserve"> </w:t>
+      </w:r>
+      <w:proofErr w:type="spellStart"/>
+      <w:r>
+        <w:t>Bla</w:t>
+      </w:r>
+      <w:proofErr w:type="spellEnd"/>
+      <w:r>
+        <w:t xml:space="preserve"> </w:t>
+      </w:r>
+      <w:proofErr w:type="spellStart"/>
+      <w:r>
+        <w:t>bla</w:t>
+      </w:r>
+      <w:proofErr w:type="spellEnd"/>
+      <w:r>
+        <w:t xml:space="preserve"> </w:t>
+      </w:r>
+      <w:proofErr w:type="spellStart"/>
+      <w:r>
+        <w:t>Bla</w:t>
+      </w:r>
+      <w:proofErr w:type="spellEnd"/>
+      <w:r>
+        <w:t xml:space="preserve"> </w:t>
+      </w:r>
+      <w:proofErr w:type="spellStart"/>
+      <w:r>
+        <w:t>bla</w:t>
+      </w:r>
+      <w:proofErr w:type="spellEnd"/>
+      <w:r>
+        <w:t xml:space="preserve"> </w:t>
+      </w:r>
+      <w:proofErr w:type="spellStart"/>
+      <w:r>
+        <w:t>Bla</w:t>
+      </w:r>
+      <w:proofErr w:type="spellEnd"/>
+      <w:r>
+        <w:t xml:space="preserve"> </w:t>
+      </w:r>
+      <w:proofErr w:type="spellStart"/>
+      <w:r>
+        <w:t>bla</w:t>
+      </w:r>
+      <w:proofErr w:type="spellEnd"/>
+      <w:r>
+        <w:t xml:space="preserve"> </w:t>
+      </w:r>
+      <w:proofErr w:type="spellStart"/>
+      <w:r>
+        <w:t>Bla</w:t>
+      </w:r>
+      <w:proofErr w:type="spellEnd"/>
+      <w:r>
+        <w:t xml:space="preserve"> </w:t>
+      </w:r>
+      <w:proofErr w:type="spellStart"/>
+      <w:r>
+        <w:t>bla</w:t>
+      </w:r>
+      <w:proofErr w:type="spellEnd"/>
+      <w:r>
+        <w:t xml:space="preserve"> </w:t>
+      </w:r>
+      <w:proofErr w:type="spellStart"/>
+      <w:r>
+        <w:t>Bla</w:t>
+      </w:r>
+      <w:proofErr w:type="spellEnd"/>
+      <w:r>
+        <w:t xml:space="preserve"> </w:t>
+      </w:r>
+      <w:proofErr w:type="spellStart"/>
+      <w:r>
+        <w:t>bla</w:t>
+      </w:r>
+      <w:proofErr w:type="spellEnd"/>
+      <w:r>
+        <w:t xml:space="preserve"> </w:t>
+      </w:r>
+      <w:proofErr w:type="spellStart"/>
+      <w:r>
+        <w:t>Bla</w:t>
+      </w:r>
+      <w:proofErr w:type="spellEnd"/>
+      <w:r>
+        <w:t xml:space="preserve"> </w:t>
+      </w:r>
+      <w:proofErr w:type="spellStart"/>
+      <w:r>
+        <w:t>bla</w:t>
+      </w:r>
+      <w:proofErr w:type="spellEnd"/>
+      <w:r>
+        <w:t xml:space="preserve"> </w:t>
+      </w:r>
+      <w:proofErr w:type="spellStart"/>
+      <w:r>
+        <w:t>Bla</w:t>
+      </w:r>
+      <w:proofErr w:type="spellEnd"/>
+      <w:r>
+        <w:t xml:space="preserve"> </w:t>
+      </w:r>
+      <w:proofErr w:type="spellStart"/>
+      <w:r>
+        <w:t>bla</w:t>
+      </w:r>
+      <w:proofErr w:type="spellEnd"/>
+      <w:r>
+        <w:t xml:space="preserve"> </w:t>
+      </w:r>
+      <w:proofErr w:type="spellStart"/>
+      <w:r>
+        <w:t>Bla</w:t>
+      </w:r>
+      <w:proofErr w:type="spellEnd"/>
+      <w:r>
+        <w:t xml:space="preserve"> </w:t>
+      </w:r>
+      <w:proofErr w:type="spellStart"/>
+      <w:r>
+        <w:t>bla</w:t>
+      </w:r>
+      <w:proofErr w:type="spellEnd"/>
+      <w:r>
+        <w:t xml:space="preserve"> </w:t>
+      </w:r>
+      <w:proofErr w:type="spellStart"/>
+      <w:r>
+        <w:t>Bla</w:t>
+      </w:r>
+      <w:proofErr w:type="spellEnd"/>
+      <w:r>
+        <w:t xml:space="preserve"> </w:t>
+      </w:r>
+      <w:proofErr w:type="spellStart"/>
+      <w:r>
+        <w:t>bla</w:t>
+      </w:r>
+      <w:proofErr w:type="spellEnd"/>
+      <w:r>
+        <w:t xml:space="preserve"> </w:t>
+      </w:r>
+      <w:proofErr w:type="spellStart"/>
+      <w:r>
+        <w:t>Bla</w:t>
+      </w:r>
+      <w:proofErr w:type="spellEnd"/>
+      <w:r>
+        <w:t xml:space="preserve"> </w:t>
+      </w:r>
+      <w:proofErr w:type="spellStart"/>
+      <w:r>
+        <w:t>bla</w:t>
       </w:r>
       <w:proofErr w:type="spellEnd"/>
       <w:r>
@@ -127,6 +380,8 @@
       </w:r>
       <w:proofErr w:type="spellEnd"/>
     </w:p>
+    <w:p/>
+    <w:p/>
     <w:p/>
     <w:sectPr>
       <w:pgSz w:w="11906" w:h="16838"/>

</xml_diff>